<commit_message>
aplikacje z bazami danych, lista5, mongodb i neo4j
</commit_message>
<xml_diff>
--- a/year 3/sieci/ćwiczenia1/ćwiczenia1.docx
+++ b/year 3/sieci/ćwiczenia1/ćwiczenia1.docx
@@ -20,7 +20,15 @@
       </w:r>
       <w:r>
         <w:br/>
-        <w:t>10.0.0.0 – adres sieci, 10.255.255.255 = broadcast, 10.0.0.1 – adres innego komputera</w:t>
+        <w:t xml:space="preserve">10.0.0.0 – adres sieci, 10.255.255.255 = </w:t>
+      </w:r>
+      <w:proofErr w:type="spellStart"/>
+      <w:r>
+        <w:t>broadcast</w:t>
+      </w:r>
+      <w:proofErr w:type="spellEnd"/>
+      <w:r>
+        <w:t>, 10.0.0.1 – adres innego komputera</w:t>
       </w:r>
     </w:p>
     <w:p>
@@ -36,7 +44,15 @@
       </w:r>
       <w:r>
         <w:br/>
-        <w:t>156.17.0.0 – adres sieci, 156.17.255.255 = broadcast, 156.17.0.1 – adres innego komputera</w:t>
+        <w:t xml:space="preserve">156.17.0.0 – adres sieci, 156.17.255.255 = </w:t>
+      </w:r>
+      <w:proofErr w:type="spellStart"/>
+      <w:r>
+        <w:t>broadcast</w:t>
+      </w:r>
+      <w:proofErr w:type="spellEnd"/>
+      <w:r>
+        <w:t>, 156.17.0.1 – adres innego komputera</w:t>
       </w:r>
     </w:p>
     <w:p>
@@ -52,7 +68,15 @@
       </w:r>
       <w:r>
         <w:br/>
-        <w:t>99.99.99.96 – adres sieci, 99.99.99.127 = broadcast, 99.99.99.100– adres innego komputera</w:t>
+        <w:t xml:space="preserve">99.99.99.96 – adres sieci, 99.99.99.127 = </w:t>
+      </w:r>
+      <w:proofErr w:type="spellStart"/>
+      <w:r>
+        <w:t>broadcast</w:t>
+      </w:r>
+      <w:proofErr w:type="spellEnd"/>
+      <w:r>
+        <w:t>, 99.99.99.100– adres innego komputera</w:t>
       </w:r>
     </w:p>
     <w:p>
@@ -71,7 +95,15 @@
       </w:r>
       <w:r>
         <w:br/>
-        <w:t>156.17.64.4 – adres sieci, 156.17.64.7 = broadcast, 156.17.64.5– adres innego komputera</w:t>
+        <w:t xml:space="preserve">156.17.64.4 – adres sieci, 156.17.64.7 = </w:t>
+      </w:r>
+      <w:proofErr w:type="spellStart"/>
+      <w:r>
+        <w:t>broadcast</w:t>
+      </w:r>
+      <w:proofErr w:type="spellEnd"/>
+      <w:r>
+        <w:t>, 156.17.64.5– adres innego komputera</w:t>
       </w:r>
     </w:p>
     <w:p>
@@ -117,8 +149,13 @@
     </w:p>
     <w:p>
       <w:r>
-        <w:t>Straciliśmy 8 adresów IP do przypisania komputerom, przez 4 nowe adresy sieci i broadcast</w:t>
-      </w:r>
+        <w:t xml:space="preserve">Straciliśmy 8 adresów IP do przypisania komputerom, przez 4 nowe adresy sieci i </w:t>
+      </w:r>
+      <w:proofErr w:type="spellStart"/>
+      <w:r>
+        <w:t>broadcast</w:t>
+      </w:r>
+      <w:proofErr w:type="spellEnd"/>
       <w:r>
         <w:br/>
         <w:t>Minimalny rozmiar podsieci to 10.10.0.0/20. Wtedy będziemy mieć podział:</w:t>
@@ -186,15 +223,38 @@
       </w:r>
       <w:r>
         <w:br/>
-        <w:t xml:space="preserve">• 10.3.0.0/24 → do routera C </w:t>
+        <w:t>• 10.3.0.</w:t>
+      </w:r>
+      <w:r>
+        <w:t>128</w:t>
+      </w:r>
+      <w:r>
+        <w:t>/2</w:t>
+      </w:r>
+      <w:r>
+        <w:t>5</w:t>
+      </w:r>
+      <w:r>
+        <w:t xml:space="preserve">→ do routera C </w:t>
       </w:r>
       <w:r>
         <w:br/>
-        <w:t>• 10.3.0.64/26 → do routera B</w:t>
-      </w:r>
-      <w:r>
-        <w:br/>
-        <w:t xml:space="preserve">• 10.3.0.32/27 → do routera B </w:t>
+        <w:t>• 10.3.0.</w:t>
+      </w:r>
+      <w:r>
+        <w:t>0</w:t>
+      </w:r>
+      <w:r>
+        <w:t>/2</w:t>
+      </w:r>
+      <w:r>
+        <w:t>7</w:t>
+      </w:r>
+      <w:r>
+        <w:t xml:space="preserve"> → </w:t>
+      </w:r>
+      <w:r>
+        <w:t>do routera C</w:t>
       </w:r>
     </w:p>
     <w:p>
@@ -204,7 +264,15 @@
     </w:p>
     <w:p>
       <w:r>
-        <w:t>Wpisy w tablicy routingu można uporządkować od najdłuższych pasujących prefiksów do najkrótszych. Wpisy z taką samą długością prefiksu nie muszą być posortowane.</w:t>
+        <w:t xml:space="preserve">Wpisy w tablicy </w:t>
+      </w:r>
+      <w:proofErr w:type="spellStart"/>
+      <w:r>
+        <w:t>routingu</w:t>
+      </w:r>
+      <w:proofErr w:type="spellEnd"/>
+      <w:r>
+        <w:t xml:space="preserve"> można uporządkować od najdłuższych pasujących prefiksów do najkrótszych. Wpisy z taką samą długością prefiksu nie muszą być posortowane.</w:t>
       </w:r>
     </w:p>
     <w:p>
@@ -219,7 +287,15 @@
         <w:t xml:space="preserve">Zakładamy brak duplikatów, czyli nie ma wpisu o tej samej długości prefiksu i tym samym prefiksie. </w:t>
       </w:r>
       <w:r>
-        <w:t xml:space="preserve">Załóżmy nie wprost, że przeszukując tablicę routingu wybraliśmy wpis x o krótszym prefiksie długości p niż było to możliwe. Wpis z krótszym pasującym prefiksem x’ musiał mieć na pewno te same bity do długości p, inaczej mamy złe założenie. Mamy teraz </w:t>
+        <w:t xml:space="preserve">Załóżmy nie wprost, że przeszukując tablicę </w:t>
+      </w:r>
+      <w:proofErr w:type="spellStart"/>
+      <w:r>
+        <w:t>routingu</w:t>
+      </w:r>
+      <w:proofErr w:type="spellEnd"/>
+      <w:r>
+        <w:t xml:space="preserve"> wybraliśmy wpis x o krótszym prefiksie długości p niż było to możliwe. Wpis z krótszym pasującym prefiksem x’ musiał mieć na pewno te same bity do długości p, inaczej mamy złe założenie. Mamy teraz </w:t>
       </w:r>
       <w:r>
         <w:t xml:space="preserve">2 </w:t>

</xml_diff>